<commit_message>
update manuscript without describing bayes structure learning as a library
</commit_message>
<xml_diff>
--- a/manuscript/Manuscript.docx
+++ b/manuscript/Manuscript.docx
@@ -11,7 +11,6 @@
           <w:b/>
         </w:rPr>
       </w:pPr>
-      <w:proofErr w:type="spellStart"/>
       <w:r>
         <w:rPr>
           <w:rFonts w:asciiTheme="majorHAnsi" w:hAnsiTheme="majorHAnsi"/>
@@ -26,7 +25,6 @@
         </w:rPr>
         <w:t>et</w:t>
       </w:r>
-      <w:proofErr w:type="spellEnd"/>
       <w:r>
         <w:rPr>
           <w:rFonts w:asciiTheme="majorHAnsi" w:hAnsiTheme="majorHAnsi"/>
@@ -531,14 +529,12 @@
         </w:rPr>
         <w:t>(</w:t>
       </w:r>
-      <w:proofErr w:type="spellStart"/>
       <w:r>
         <w:rPr>
           <w:rFonts w:asciiTheme="majorHAnsi" w:hAnsiTheme="majorHAnsi"/>
         </w:rPr>
         <w:t>HNet</w:t>
       </w:r>
-      <w:proofErr w:type="spellEnd"/>
       <w:r>
         <w:rPr>
           <w:rFonts w:asciiTheme="majorHAnsi" w:hAnsiTheme="majorHAnsi"/>
@@ -599,19 +595,11 @@
         </w:rPr>
         <w:t xml:space="preserve">The aim is to determine a network with significant associations that can shed light on the complex relationships across variables. </w:t>
       </w:r>
-      <w:proofErr w:type="spellStart"/>
-      <w:r>
-        <w:rPr>
-          <w:rFonts w:asciiTheme="majorHAnsi" w:hAnsiTheme="majorHAnsi"/>
-        </w:rPr>
-        <w:t>HNet</w:t>
-      </w:r>
-      <w:proofErr w:type="spellEnd"/>
-      <w:r>
-        <w:rPr>
-          <w:rFonts w:asciiTheme="majorHAnsi" w:hAnsiTheme="majorHAnsi"/>
-        </w:rPr>
-        <w:t xml:space="preserve"> </w:t>
+      <w:r>
+        <w:rPr>
+          <w:rFonts w:asciiTheme="majorHAnsi" w:hAnsiTheme="majorHAnsi"/>
+        </w:rPr>
+        <w:t xml:space="preserve">HNet </w:t>
       </w:r>
       <w:r>
         <w:rPr>
@@ -689,21 +677,7 @@
         <w:rPr>
           <w:rFonts w:asciiTheme="majorHAnsi" w:hAnsiTheme="majorHAnsi"/>
         </w:rPr>
-        <w:t xml:space="preserve">To evaluate the accuracy of </w:t>
-      </w:r>
-      <w:proofErr w:type="spellStart"/>
-      <w:r>
-        <w:rPr>
-          <w:rFonts w:asciiTheme="majorHAnsi" w:hAnsiTheme="majorHAnsi"/>
-        </w:rPr>
-        <w:t>HNet</w:t>
-      </w:r>
-      <w:proofErr w:type="spellEnd"/>
-      <w:r>
-        <w:rPr>
-          <w:rFonts w:asciiTheme="majorHAnsi" w:hAnsiTheme="majorHAnsi"/>
-        </w:rPr>
-        <w:t>, we used well known data sets, and generated data sets with known ground truth by Bayesian sampling. In addition, t</w:t>
+        <w:t>To evaluate the accuracy of HNet, we used well known data sets, and generated data sets with known ground truth by Bayesian sampling. In addition, t</w:t>
       </w:r>
       <w:r>
         <w:rPr>
@@ -721,21 +695,7 @@
         <w:rPr>
           <w:rFonts w:asciiTheme="majorHAnsi" w:hAnsiTheme="majorHAnsi"/>
         </w:rPr>
-        <w:t xml:space="preserve">of </w:t>
-      </w:r>
-      <w:proofErr w:type="spellStart"/>
-      <w:r>
-        <w:rPr>
-          <w:rFonts w:asciiTheme="majorHAnsi" w:hAnsiTheme="majorHAnsi"/>
-        </w:rPr>
-        <w:t>HNet</w:t>
-      </w:r>
-      <w:proofErr w:type="spellEnd"/>
-      <w:r>
-        <w:rPr>
-          <w:rFonts w:asciiTheme="majorHAnsi" w:hAnsiTheme="majorHAnsi"/>
-        </w:rPr>
-        <w:t xml:space="preserve"> </w:t>
+        <w:t xml:space="preserve">of HNet </w:t>
       </w:r>
       <w:r>
         <w:rPr>
@@ -790,16 +750,8 @@
         <w:rPr>
           <w:rFonts w:asciiTheme="majorHAnsi" w:hAnsiTheme="majorHAnsi"/>
         </w:rPr>
-        <w:t xml:space="preserve">We demonstrate that </w:t>
-      </w:r>
-      <w:proofErr w:type="spellStart"/>
-      <w:r>
-        <w:rPr>
-          <w:rFonts w:asciiTheme="majorHAnsi" w:hAnsiTheme="majorHAnsi"/>
-        </w:rPr>
-        <w:t>HNet</w:t>
-      </w:r>
-      <w:proofErr w:type="spellEnd"/>
+        <w:t>We demonstrate that HNet</w:t>
+      </w:r>
       <w:r>
         <w:rPr>
           <w:rFonts w:asciiTheme="majorHAnsi" w:hAnsiTheme="majorHAnsi"/>
@@ -1019,19 +971,11 @@
         </w:rPr>
         <w:t xml:space="preserve">Although Bayesian structure learning showed slightly better results, </w:t>
       </w:r>
-      <w:proofErr w:type="spellStart"/>
-      <w:r>
-        <w:rPr>
-          <w:rFonts w:asciiTheme="majorHAnsi" w:hAnsiTheme="majorHAnsi"/>
-        </w:rPr>
-        <w:t>HNet</w:t>
-      </w:r>
-      <w:proofErr w:type="spellEnd"/>
-      <w:r>
-        <w:rPr>
-          <w:rFonts w:asciiTheme="majorHAnsi" w:hAnsiTheme="majorHAnsi"/>
-        </w:rPr>
-        <w:t xml:space="preserve"> </w:t>
+      <w:r>
+        <w:rPr>
+          <w:rFonts w:asciiTheme="majorHAnsi" w:hAnsiTheme="majorHAnsi"/>
+        </w:rPr>
+        <w:t xml:space="preserve">HNet </w:t>
       </w:r>
       <w:r>
         <w:rPr>
@@ -1182,19 +1126,11 @@
         </w:rPr>
         <w:t xml:space="preserve">: </w:t>
       </w:r>
-      <w:proofErr w:type="spellStart"/>
-      <w:r>
-        <w:rPr>
-          <w:rFonts w:asciiTheme="majorHAnsi" w:hAnsiTheme="majorHAnsi"/>
-        </w:rPr>
-        <w:t>HNet</w:t>
-      </w:r>
-      <w:proofErr w:type="spellEnd"/>
-      <w:r>
-        <w:rPr>
-          <w:rFonts w:asciiTheme="majorHAnsi" w:hAnsiTheme="majorHAnsi"/>
-        </w:rPr>
-        <w:t xml:space="preserve"> is </w:t>
+      <w:r>
+        <w:rPr>
+          <w:rFonts w:asciiTheme="majorHAnsi" w:hAnsiTheme="majorHAnsi"/>
+        </w:rPr>
+        <w:t xml:space="preserve">HNet is </w:t>
       </w:r>
       <w:r>
         <w:rPr>
@@ -1498,21 +1434,7 @@
         <w:rPr>
           <w:rFonts w:asciiTheme="majorHAnsi" w:hAnsiTheme="majorHAnsi"/>
         </w:rPr>
-        <w:t xml:space="preserve">generative and discriminative models. The challenges for generative models </w:t>
-      </w:r>
-      <w:proofErr w:type="gramStart"/>
-      <w:r>
-        <w:rPr>
-          <w:rFonts w:asciiTheme="majorHAnsi" w:hAnsiTheme="majorHAnsi"/>
-        </w:rPr>
-        <w:t>is</w:t>
-      </w:r>
-      <w:proofErr w:type="gramEnd"/>
-      <w:r>
-        <w:rPr>
-          <w:rFonts w:asciiTheme="majorHAnsi" w:hAnsiTheme="majorHAnsi"/>
-        </w:rPr>
-        <w:t xml:space="preserve"> to </w:t>
+        <w:t xml:space="preserve">generative and discriminative models. The challenges for generative models is to </w:t>
       </w:r>
       <w:r>
         <w:rPr>
@@ -1684,14 +1606,12 @@
         </w:rPr>
         <w:t xml:space="preserve">, </w:t>
       </w:r>
-      <w:proofErr w:type="spellStart"/>
       <w:r>
         <w:rPr>
           <w:rFonts w:asciiTheme="majorHAnsi" w:hAnsiTheme="majorHAnsi"/>
         </w:rPr>
         <w:t>Deepwalk</w:t>
       </w:r>
-      <w:proofErr w:type="spellEnd"/>
       <w:r>
         <w:rPr>
           <w:rFonts w:asciiTheme="majorHAnsi" w:hAnsiTheme="majorHAnsi"/>
@@ -3159,14 +3079,12 @@
         </w:rPr>
         <w:t xml:space="preserve">With </w:t>
       </w:r>
-      <w:proofErr w:type="spellStart"/>
       <w:r>
         <w:rPr>
           <w:rFonts w:asciiTheme="majorHAnsi" w:hAnsiTheme="majorHAnsi"/>
         </w:rPr>
         <w:t>HNet</w:t>
       </w:r>
-      <w:proofErr w:type="spellEnd"/>
       <w:r>
         <w:rPr>
           <w:rFonts w:asciiTheme="majorHAnsi" w:hAnsiTheme="majorHAnsi"/>
@@ -3324,112 +3242,102 @@
         </w:rPr>
         <w:t xml:space="preserve"> Furthermore, </w:t>
       </w:r>
-      <w:proofErr w:type="spellStart"/>
+      <w:r>
+        <w:rPr>
+          <w:rFonts w:asciiTheme="majorHAnsi" w:hAnsiTheme="majorHAnsi"/>
+        </w:rPr>
+        <w:t xml:space="preserve">HNet </w:t>
+      </w:r>
+      <w:r>
+        <w:rPr>
+          <w:rFonts w:asciiTheme="majorHAnsi" w:hAnsiTheme="majorHAnsi"/>
+        </w:rPr>
+        <w:t xml:space="preserve">does not force </w:t>
+      </w:r>
+      <w:r>
+        <w:rPr>
+          <w:rFonts w:asciiTheme="majorHAnsi" w:hAnsiTheme="majorHAnsi"/>
+        </w:rPr>
+        <w:t>variables in</w:t>
+      </w:r>
+      <w:r>
+        <w:rPr>
+          <w:rFonts w:asciiTheme="majorHAnsi" w:hAnsiTheme="majorHAnsi"/>
+        </w:rPr>
+        <w:t xml:space="preserve">to </w:t>
+      </w:r>
+      <w:r>
+        <w:rPr>
+          <w:rFonts w:asciiTheme="majorHAnsi" w:hAnsiTheme="majorHAnsi"/>
+        </w:rPr>
+        <w:t>static item set</w:t>
+      </w:r>
+      <w:r>
+        <w:rPr>
+          <w:rFonts w:asciiTheme="majorHAnsi" w:hAnsiTheme="majorHAnsi"/>
+        </w:rPr>
+        <w:t>s</w:t>
+      </w:r>
+      <w:r>
+        <w:rPr>
+          <w:rFonts w:asciiTheme="majorHAnsi" w:hAnsiTheme="majorHAnsi"/>
+        </w:rPr>
+        <w:t xml:space="preserve"> but instead we created variable item sets that </w:t>
+      </w:r>
+      <w:r>
+        <w:rPr>
+          <w:rFonts w:asciiTheme="majorHAnsi" w:hAnsiTheme="majorHAnsi"/>
+        </w:rPr>
+        <w:t xml:space="preserve">allows deep </w:t>
+      </w:r>
+      <w:r>
+        <w:rPr>
+          <w:rFonts w:asciiTheme="majorHAnsi" w:hAnsiTheme="majorHAnsi"/>
+        </w:rPr>
+        <w:t>examin</w:t>
+      </w:r>
+      <w:r>
+        <w:rPr>
+          <w:rFonts w:asciiTheme="majorHAnsi" w:hAnsiTheme="majorHAnsi"/>
+        </w:rPr>
+        <w:t>ation</w:t>
+      </w:r>
+      <w:r>
+        <w:rPr>
+          <w:rFonts w:asciiTheme="majorHAnsi" w:hAnsiTheme="majorHAnsi"/>
+        </w:rPr>
+        <w:t xml:space="preserve"> by our interactive network.</w:t>
+      </w:r>
+      <w:r>
+        <w:rPr>
+          <w:rFonts w:asciiTheme="majorHAnsi" w:hAnsiTheme="majorHAnsi"/>
+        </w:rPr>
+        <w:t xml:space="preserve"> </w:t>
+      </w:r>
+      <w:r>
+        <w:rPr>
+          <w:rFonts w:asciiTheme="majorHAnsi" w:hAnsiTheme="majorHAnsi"/>
+        </w:rPr>
+        <w:t>To test</w:t>
+      </w:r>
+      <w:r>
+        <w:rPr>
+          <w:rFonts w:asciiTheme="majorHAnsi" w:hAnsiTheme="majorHAnsi"/>
+        </w:rPr>
+        <w:t xml:space="preserve"> the accuracy and performance of</w:t>
+      </w:r>
+      <w:r>
+        <w:rPr>
+          <w:rFonts w:asciiTheme="majorHAnsi" w:hAnsiTheme="majorHAnsi"/>
+        </w:rPr>
+        <w:t xml:space="preserve"> </w:t>
+      </w:r>
       <w:r>
         <w:rPr>
           <w:rFonts w:asciiTheme="majorHAnsi" w:hAnsiTheme="majorHAnsi"/>
         </w:rPr>
         <w:t>HNet</w:t>
       </w:r>
-      <w:proofErr w:type="spellEnd"/>
-      <w:r>
-        <w:rPr>
-          <w:rFonts w:asciiTheme="majorHAnsi" w:hAnsiTheme="majorHAnsi"/>
-        </w:rPr>
-        <w:t xml:space="preserve"> </w:t>
-      </w:r>
-      <w:r>
-        <w:rPr>
-          <w:rFonts w:asciiTheme="majorHAnsi" w:hAnsiTheme="majorHAnsi"/>
-        </w:rPr>
-        <w:t xml:space="preserve">does not force </w:t>
-      </w:r>
-      <w:r>
-        <w:rPr>
-          <w:rFonts w:asciiTheme="majorHAnsi" w:hAnsiTheme="majorHAnsi"/>
-        </w:rPr>
-        <w:t>variables in</w:t>
-      </w:r>
-      <w:r>
-        <w:rPr>
-          <w:rFonts w:asciiTheme="majorHAnsi" w:hAnsiTheme="majorHAnsi"/>
-        </w:rPr>
-        <w:t xml:space="preserve">to </w:t>
-      </w:r>
-      <w:r>
-        <w:rPr>
-          <w:rFonts w:asciiTheme="majorHAnsi" w:hAnsiTheme="majorHAnsi"/>
-        </w:rPr>
-        <w:t>static item set</w:t>
-      </w:r>
-      <w:r>
-        <w:rPr>
-          <w:rFonts w:asciiTheme="majorHAnsi" w:hAnsiTheme="majorHAnsi"/>
-        </w:rPr>
-        <w:t>s</w:t>
-      </w:r>
-      <w:r>
-        <w:rPr>
-          <w:rFonts w:asciiTheme="majorHAnsi" w:hAnsiTheme="majorHAnsi"/>
-        </w:rPr>
-        <w:t xml:space="preserve"> but instead we created variable item sets that </w:t>
-      </w:r>
-      <w:r>
-        <w:rPr>
-          <w:rFonts w:asciiTheme="majorHAnsi" w:hAnsiTheme="majorHAnsi"/>
-        </w:rPr>
-        <w:t xml:space="preserve">allows deep </w:t>
-      </w:r>
-      <w:r>
-        <w:rPr>
-          <w:rFonts w:asciiTheme="majorHAnsi" w:hAnsiTheme="majorHAnsi"/>
-        </w:rPr>
-        <w:t>examin</w:t>
-      </w:r>
-      <w:r>
-        <w:rPr>
-          <w:rFonts w:asciiTheme="majorHAnsi" w:hAnsiTheme="majorHAnsi"/>
-        </w:rPr>
-        <w:t>ation</w:t>
-      </w:r>
-      <w:r>
-        <w:rPr>
-          <w:rFonts w:asciiTheme="majorHAnsi" w:hAnsiTheme="majorHAnsi"/>
-        </w:rPr>
-        <w:t xml:space="preserve"> by our interactive network.</w:t>
-      </w:r>
-      <w:r>
-        <w:rPr>
-          <w:rFonts w:asciiTheme="majorHAnsi" w:hAnsiTheme="majorHAnsi"/>
-        </w:rPr>
-        <w:t xml:space="preserve"> </w:t>
-      </w:r>
-      <w:r>
-        <w:rPr>
-          <w:rFonts w:asciiTheme="majorHAnsi" w:hAnsiTheme="majorHAnsi"/>
-        </w:rPr>
-        <w:t>To test</w:t>
-      </w:r>
-      <w:r>
-        <w:rPr>
-          <w:rFonts w:asciiTheme="majorHAnsi" w:hAnsiTheme="majorHAnsi"/>
-        </w:rPr>
-        <w:t xml:space="preserve"> the accuracy and performance of</w:t>
-      </w:r>
-      <w:r>
-        <w:rPr>
-          <w:rFonts w:asciiTheme="majorHAnsi" w:hAnsiTheme="majorHAnsi"/>
-        </w:rPr>
-        <w:t xml:space="preserve"> </w:t>
-      </w:r>
-      <w:proofErr w:type="spellStart"/>
-      <w:r>
-        <w:rPr>
-          <w:rFonts w:asciiTheme="majorHAnsi" w:hAnsiTheme="majorHAnsi"/>
-        </w:rPr>
-        <w:t>HNet</w:t>
-      </w:r>
-      <w:proofErr w:type="spellEnd"/>
       <w:r>
         <w:rPr>
           <w:rFonts w:asciiTheme="majorHAnsi" w:hAnsiTheme="majorHAnsi"/>
@@ -3740,7 +3648,6 @@
           <w:rFonts w:asciiTheme="majorHAnsi" w:hAnsiTheme="majorHAnsi"/>
         </w:rPr>
       </w:pPr>
-      <w:proofErr w:type="spellStart"/>
       <w:r>
         <w:rPr>
           <w:rFonts w:asciiTheme="majorHAnsi" w:hAnsiTheme="majorHAnsi"/>
@@ -3749,7 +3656,6 @@
         </w:rPr>
         <w:t>HNet</w:t>
       </w:r>
-      <w:proofErr w:type="spellEnd"/>
       <w:r>
         <w:rPr>
           <w:rFonts w:asciiTheme="majorHAnsi" w:hAnsiTheme="majorHAnsi"/>
@@ -4101,7 +4007,6 @@
         </w:rPr>
         <w:t xml:space="preserve"> if values are </w:t>
       </w:r>
-      <w:proofErr w:type="spellStart"/>
       <w:r>
         <w:rPr>
           <w:rFonts w:asciiTheme="majorHAnsi" w:hAnsiTheme="majorHAnsi"/>
@@ -4114,7 +4019,6 @@
         </w:rPr>
         <w:t>oolean</w:t>
       </w:r>
-      <w:proofErr w:type="spellEnd"/>
       <w:r>
         <w:rPr>
           <w:rFonts w:asciiTheme="majorHAnsi" w:hAnsiTheme="majorHAnsi"/>
@@ -4397,7 +4301,6 @@
         </w:rPr>
         <w:t>that the input matrix (</w:t>
       </w:r>
-      <w:proofErr w:type="spellStart"/>
       <w:r>
         <w:rPr>
           <w:rFonts w:asciiTheme="majorHAnsi" w:hAnsiTheme="majorHAnsi"/>
@@ -4415,14 +4318,12 @@
         </w:rPr>
         <w:t>categoric</w:t>
       </w:r>
-      <w:proofErr w:type="spellEnd"/>
       <w:r>
         <w:rPr>
           <w:rFonts w:asciiTheme="majorHAnsi" w:hAnsiTheme="majorHAnsi"/>
         </w:rPr>
         <w:t>) is the same as combinatory matrix (</w:t>
       </w:r>
-      <w:proofErr w:type="spellStart"/>
       <w:r>
         <w:rPr>
           <w:rFonts w:asciiTheme="majorHAnsi" w:hAnsiTheme="majorHAnsi"/>
@@ -4440,7 +4341,6 @@
         </w:rPr>
         <w:t>combination</w:t>
       </w:r>
-      <w:proofErr w:type="spellEnd"/>
       <w:r>
         <w:rPr>
           <w:rFonts w:asciiTheme="majorHAnsi" w:hAnsiTheme="majorHAnsi"/>
@@ -4467,19 +4367,11 @@
         </w:rPr>
         <w:t xml:space="preserve"> </w:t>
       </w:r>
-      <w:proofErr w:type="spellStart"/>
-      <w:r>
-        <w:rPr>
-          <w:rFonts w:asciiTheme="majorHAnsi" w:hAnsiTheme="majorHAnsi"/>
-        </w:rPr>
-        <w:t>boolean</w:t>
-      </w:r>
-      <w:proofErr w:type="spellEnd"/>
-      <w:r>
-        <w:rPr>
-          <w:rFonts w:asciiTheme="majorHAnsi" w:hAnsiTheme="majorHAnsi"/>
-        </w:rPr>
-        <w:t xml:space="preserve"> </w:t>
+      <w:r>
+        <w:rPr>
+          <w:rFonts w:asciiTheme="majorHAnsi" w:hAnsiTheme="majorHAnsi"/>
+        </w:rPr>
+        <w:t xml:space="preserve">boolean </w:t>
       </w:r>
       <w:r>
         <w:rPr>
@@ -4565,14 +4457,7 @@
         <w:rPr>
           <w:rFonts w:asciiTheme="majorHAnsi" w:hAnsiTheme="majorHAnsi"/>
         </w:rPr>
-        <w:t>(</w:t>
-      </w:r>
-      <w:proofErr w:type="spellStart"/>
-      <w:r>
-        <w:rPr>
-          <w:rFonts w:asciiTheme="majorHAnsi" w:hAnsiTheme="majorHAnsi"/>
-        </w:rPr>
-        <w:t>X</w:t>
+        <w:t>(X</w:t>
       </w:r>
       <w:r>
         <w:rPr>
@@ -4581,7 +4466,6 @@
         </w:rPr>
         <w:t>c</w:t>
       </w:r>
-      <w:proofErr w:type="spellEnd"/>
       <w:r>
         <w:rPr>
           <w:rFonts w:asciiTheme="majorHAnsi" w:hAnsiTheme="majorHAnsi"/>
@@ -4659,7 +4543,6 @@
         </w:rPr>
         <w:t xml:space="preserve"> contains less then </w:t>
       </w:r>
-      <w:proofErr w:type="spellStart"/>
       <w:r>
         <w:rPr>
           <w:rFonts w:asciiTheme="majorHAnsi" w:hAnsiTheme="majorHAnsi"/>
@@ -4673,7 +4556,6 @@
         </w:rPr>
         <w:t>min</w:t>
       </w:r>
-      <w:proofErr w:type="spellEnd"/>
       <w:r>
         <w:rPr>
           <w:rFonts w:asciiTheme="majorHAnsi" w:hAnsiTheme="majorHAnsi"/>
@@ -4692,7 +4574,6 @@
         </w:rPr>
         <w:t xml:space="preserve">efault </w:t>
       </w:r>
-      <w:proofErr w:type="spellStart"/>
       <w:r>
         <w:rPr>
           <w:rFonts w:asciiTheme="majorHAnsi" w:hAnsiTheme="majorHAnsi"/>
@@ -4706,7 +4587,6 @@
         </w:rPr>
         <w:t>min</w:t>
       </w:r>
-      <w:proofErr w:type="spellEnd"/>
       <w:r>
         <w:rPr>
           <w:rFonts w:asciiTheme="majorHAnsi" w:hAnsiTheme="majorHAnsi"/>
@@ -5625,7 +5505,6 @@
         </w:rPr>
         <w:t xml:space="preserve"> (</w:t>
       </w:r>
-      <w:proofErr w:type="spellStart"/>
       <w:r>
         <w:rPr>
           <w:rFonts w:asciiTheme="majorHAnsi" w:hAnsiTheme="majorHAnsi"/>
@@ -5643,7 +5522,6 @@
         </w:rPr>
         <w:t>combination</w:t>
       </w:r>
-      <w:proofErr w:type="spellEnd"/>
       <w:r>
         <w:rPr>
           <w:rFonts w:asciiTheme="majorHAnsi" w:hAnsiTheme="majorHAnsi"/>
@@ -5710,7 +5588,6 @@
         </w:rPr>
         <w:t>(</w:t>
       </w:r>
-      <w:proofErr w:type="spellStart"/>
       <w:r>
         <w:rPr>
           <w:rFonts w:asciiTheme="majorHAnsi" w:hAnsiTheme="majorHAnsi"/>
@@ -5728,7 +5605,6 @@
         </w:rPr>
         <w:t>categoric</w:t>
       </w:r>
-      <w:proofErr w:type="spellEnd"/>
       <w:r>
         <w:rPr>
           <w:rFonts w:asciiTheme="majorHAnsi" w:hAnsiTheme="majorHAnsi"/>
@@ -5875,7 +5751,6 @@
         </w:rPr>
         <w:t xml:space="preserve"> and feature </w:t>
       </w:r>
-      <w:proofErr w:type="spellStart"/>
       <w:r>
         <w:rPr>
           <w:rFonts w:asciiTheme="majorHAnsi" w:hAnsiTheme="majorHAnsi"/>
@@ -5891,7 +5766,6 @@
         </w:rPr>
         <w:t>j</w:t>
       </w:r>
-      <w:proofErr w:type="spellEnd"/>
       <w:r>
         <w:rPr>
           <w:rFonts w:asciiTheme="majorHAnsi" w:hAnsiTheme="majorHAnsi"/>
@@ -6040,7 +5914,6 @@
         </w:rPr>
         <w:t xml:space="preserve">and </w:t>
       </w:r>
-      <w:proofErr w:type="spellStart"/>
       <w:r>
         <w:rPr>
           <w:rFonts w:asciiTheme="majorHAnsi" w:hAnsiTheme="majorHAnsi"/>
@@ -6066,7 +5939,6 @@
         </w:rPr>
         <w:t>j</w:t>
       </w:r>
-      <w:proofErr w:type="spellEnd"/>
       <w:r>
         <w:rPr>
           <w:rFonts w:asciiTheme="majorHAnsi" w:hAnsiTheme="majorHAnsi"/>
@@ -6095,27 +5967,7 @@
           <w:i/>
           <w:iCs/>
         </w:rPr>
-        <w:t>(</w:t>
-      </w:r>
-      <w:proofErr w:type="spellStart"/>
-      <w:proofErr w:type="gramStart"/>
-      <w:r>
-        <w:rPr>
-          <w:rFonts w:asciiTheme="majorHAnsi" w:hAnsiTheme="majorHAnsi"/>
-          <w:i/>
-          <w:iCs/>
-        </w:rPr>
-        <w:t>i,j</w:t>
-      </w:r>
-      <w:proofErr w:type="spellEnd"/>
-      <w:proofErr w:type="gramEnd"/>
-      <w:r>
-        <w:rPr>
-          <w:rFonts w:asciiTheme="majorHAnsi" w:hAnsiTheme="majorHAnsi"/>
-          <w:i/>
-          <w:iCs/>
-        </w:rPr>
-        <w:t>)</w:t>
+        <w:t>(i,j)</w:t>
       </w:r>
       <w:r>
         <w:rPr>
@@ -6896,7 +6748,6 @@
         </w:rPr>
         <w:t xml:space="preserve"> (</w:t>
       </w:r>
-      <w:proofErr w:type="spellStart"/>
       <w:r>
         <w:rPr>
           <w:rFonts w:asciiTheme="majorHAnsi" w:hAnsiTheme="majorHAnsi"/>
@@ -6914,7 +6765,6 @@
         </w:rPr>
         <w:t>numeric</w:t>
       </w:r>
-      <w:proofErr w:type="spellEnd"/>
       <w:r>
         <w:rPr>
           <w:rFonts w:asciiTheme="majorHAnsi" w:hAnsiTheme="majorHAnsi"/>
@@ -6939,7 +6789,6 @@
         </w:rPr>
         <w:t>(</w:t>
       </w:r>
-      <w:proofErr w:type="spellStart"/>
       <w:r>
         <w:rPr>
           <w:rFonts w:asciiTheme="majorHAnsi" w:hAnsiTheme="majorHAnsi"/>
@@ -6957,7 +6806,6 @@
         </w:rPr>
         <w:t>combination</w:t>
       </w:r>
-      <w:proofErr w:type="spellEnd"/>
       <w:r>
         <w:rPr>
           <w:rFonts w:asciiTheme="majorHAnsi" w:hAnsiTheme="majorHAnsi"/>
@@ -6982,7 +6830,6 @@
         </w:rPr>
         <w:t xml:space="preserve">. Each numeric vector </w:t>
       </w:r>
-      <w:proofErr w:type="spellStart"/>
       <w:r>
         <w:rPr>
           <w:rFonts w:asciiTheme="majorHAnsi" w:hAnsiTheme="majorHAnsi"/>
@@ -7008,7 +6855,6 @@
         </w:rPr>
         <w:t>i</w:t>
       </w:r>
-      <w:proofErr w:type="spellEnd"/>
       <w:r>
         <w:rPr>
           <w:rFonts w:asciiTheme="majorHAnsi" w:hAnsiTheme="majorHAnsi"/>
@@ -7027,7 +6873,6 @@
         </w:rPr>
         <w:t xml:space="preserve"> on categoric feature </w:t>
       </w:r>
-      <w:proofErr w:type="spellStart"/>
       <w:r>
         <w:rPr>
           <w:rFonts w:asciiTheme="majorHAnsi" w:hAnsiTheme="majorHAnsi"/>
@@ -7053,7 +6898,6 @@
         </w:rPr>
         <w:t>i</w:t>
       </w:r>
-      <w:proofErr w:type="spellEnd"/>
       <w:r>
         <w:rPr>
           <w:rFonts w:asciiTheme="majorHAnsi" w:hAnsiTheme="majorHAnsi"/>
@@ -7072,7 +6916,6 @@
         </w:rPr>
         <w:t xml:space="preserve"> ~</w:t>
       </w:r>
-      <w:proofErr w:type="spellStart"/>
       <w:r>
         <w:rPr>
           <w:rFonts w:asciiTheme="majorHAnsi" w:hAnsiTheme="majorHAnsi"/>
@@ -7098,7 +6941,6 @@
         </w:rPr>
         <w:t>i</w:t>
       </w:r>
-      <w:proofErr w:type="spellEnd"/>
       <w:r>
         <w:rPr>
           <w:rFonts w:asciiTheme="majorHAnsi" w:hAnsiTheme="majorHAnsi"/>
@@ -7117,7 +6959,6 @@
         </w:rPr>
         <w:t xml:space="preserve">randomly selected value from </w:t>
       </w:r>
-      <w:proofErr w:type="spellStart"/>
       <w:r>
         <w:rPr>
           <w:rFonts w:asciiTheme="majorHAnsi" w:hAnsiTheme="majorHAnsi"/>
@@ -7143,7 +6984,6 @@
         </w:rPr>
         <w:t>i</w:t>
       </w:r>
-      <w:proofErr w:type="spellEnd"/>
       <w:r>
         <w:rPr>
           <w:rFonts w:asciiTheme="majorHAnsi" w:hAnsiTheme="majorHAnsi"/>
@@ -7156,7 +6996,6 @@
         </w:rPr>
         <w:t>~</w:t>
       </w:r>
-      <w:proofErr w:type="spellStart"/>
       <w:r>
         <w:rPr>
           <w:rFonts w:asciiTheme="majorHAnsi" w:hAnsiTheme="majorHAnsi"/>
@@ -7182,7 +7021,6 @@
         </w:rPr>
         <w:t>i</w:t>
       </w:r>
-      <w:proofErr w:type="spellEnd"/>
       <w:r>
         <w:rPr>
           <w:rFonts w:asciiTheme="majorHAnsi" w:hAnsiTheme="majorHAnsi"/>
@@ -7235,7 +7073,6 @@
         </w:rPr>
         <w:t xml:space="preserve"> (</w:t>
       </w:r>
-      <w:proofErr w:type="spellStart"/>
       <w:r>
         <w:rPr>
           <w:rFonts w:asciiTheme="majorHAnsi" w:hAnsiTheme="majorHAnsi"/>
@@ -7253,7 +7090,6 @@
         </w:rPr>
         <w:t>adj</w:t>
       </w:r>
-      <w:proofErr w:type="spellEnd"/>
       <w:r>
         <w:rPr>
           <w:rFonts w:asciiTheme="majorHAnsi" w:hAnsiTheme="majorHAnsi"/>
@@ -7793,14 +7629,7 @@
         <w:rPr>
           <w:rFonts w:asciiTheme="majorHAnsi" w:hAnsiTheme="majorHAnsi"/>
         </w:rPr>
-        <w:t xml:space="preserve">The last step in </w:t>
-      </w:r>
-      <w:proofErr w:type="spellStart"/>
-      <w:r>
-        <w:rPr>
-          <w:rFonts w:asciiTheme="majorHAnsi" w:hAnsiTheme="majorHAnsi"/>
-        </w:rPr>
-        <w:t>H</w:t>
+        <w:t>The last step in H</w:t>
       </w:r>
       <w:r>
         <w:rPr>
@@ -7812,14 +7641,7 @@
         <w:rPr>
           <w:rFonts w:asciiTheme="majorHAnsi" w:hAnsiTheme="majorHAnsi"/>
         </w:rPr>
-        <w:t>et</w:t>
-      </w:r>
-      <w:proofErr w:type="spellEnd"/>
-      <w:r>
-        <w:rPr>
-          <w:rFonts w:asciiTheme="majorHAnsi" w:hAnsiTheme="majorHAnsi"/>
-        </w:rPr>
-        <w:t xml:space="preserve"> (Figure 1F) is </w:t>
+        <w:t xml:space="preserve">et (Figure 1F) is </w:t>
       </w:r>
       <w:r>
         <w:rPr>
@@ -8354,21 +8176,7 @@
         <w:rPr>
           <w:rFonts w:asciiTheme="majorHAnsi" w:hAnsiTheme="majorHAnsi"/>
         </w:rPr>
-        <w:t xml:space="preserve">The final output of </w:t>
-      </w:r>
-      <w:proofErr w:type="spellStart"/>
-      <w:r>
-        <w:rPr>
-          <w:rFonts w:asciiTheme="majorHAnsi" w:hAnsiTheme="majorHAnsi"/>
-        </w:rPr>
-        <w:t>HNet</w:t>
-      </w:r>
-      <w:proofErr w:type="spellEnd"/>
-      <w:r>
-        <w:rPr>
-          <w:rFonts w:asciiTheme="majorHAnsi" w:hAnsiTheme="majorHAnsi"/>
-        </w:rPr>
-        <w:t xml:space="preserve"> is an adjacency matrix containing edge weights that </w:t>
+        <w:t xml:space="preserve">The final output of HNet is an adjacency matrix containing edge weights that </w:t>
       </w:r>
       <w:r>
         <w:rPr>
@@ -8815,7 +8623,6 @@
         </w:rPr>
         <w:t xml:space="preserve">a set of </w:t>
       </w:r>
-      <w:proofErr w:type="gramStart"/>
       <w:r>
         <w:rPr>
           <w:rFonts w:asciiTheme="majorHAnsi" w:hAnsiTheme="majorHAnsi"/>
@@ -8832,34 +8639,13 @@
         <w:rPr>
           <w:rFonts w:asciiTheme="majorHAnsi" w:hAnsiTheme="majorHAnsi"/>
         </w:rPr>
-        <w:t>defined</w:t>
-      </w:r>
-      <w:proofErr w:type="gramEnd"/>
-      <w:r>
-        <w:rPr>
-          <w:rFonts w:asciiTheme="majorHAnsi" w:hAnsiTheme="majorHAnsi"/>
-        </w:rPr>
-        <w:t xml:space="preserve"> </w:t>
-      </w:r>
-      <w:r>
-        <w:rPr>
-          <w:rFonts w:asciiTheme="majorHAnsi" w:hAnsiTheme="majorHAnsi"/>
-        </w:rPr>
-        <w:t xml:space="preserve">or </w:t>
-      </w:r>
-      <w:proofErr w:type="spellStart"/>
-      <w:r>
-        <w:rPr>
-          <w:rFonts w:asciiTheme="majorHAnsi" w:hAnsiTheme="majorHAnsi"/>
-        </w:rPr>
-        <w:t>HNet</w:t>
-      </w:r>
-      <w:proofErr w:type="spellEnd"/>
-      <w:r>
-        <w:rPr>
-          <w:rFonts w:asciiTheme="majorHAnsi" w:hAnsiTheme="majorHAnsi"/>
-        </w:rPr>
-        <w:t xml:space="preserve"> </w:t>
+        <w:t xml:space="preserve">defined </w:t>
+      </w:r>
+      <w:r>
+        <w:rPr>
+          <w:rFonts w:asciiTheme="majorHAnsi" w:hAnsiTheme="majorHAnsi"/>
+        </w:rPr>
+        <w:t xml:space="preserve">or HNet </w:t>
       </w:r>
       <w:r>
         <w:rPr>
@@ -9312,115 +9098,7 @@
         </w:rPr>
         <w:t xml:space="preserve"> </w:t>
       </w:r>
-      <w:bookmarkStart w:id="0" w:name="_GoBack"/>
-      <w:r>
-        <w:rPr>
-          <w:rFonts w:asciiTheme="majorHAnsi" w:hAnsiTheme="majorHAnsi"/>
-          <w:szCs w:val="20"/>
-        </w:rPr>
-        <w:t xml:space="preserve">For the </w:t>
-      </w:r>
-      <w:r>
-        <w:rPr>
-          <w:rFonts w:asciiTheme="majorHAnsi" w:hAnsiTheme="majorHAnsi"/>
-        </w:rPr>
-        <w:t xml:space="preserve">Bayesian structure learning </w:t>
-      </w:r>
-      <w:r>
-        <w:rPr>
-          <w:rFonts w:asciiTheme="majorHAnsi" w:hAnsiTheme="majorHAnsi"/>
-        </w:rPr>
-        <w:t>algorithm</w:t>
-      </w:r>
-      <w:r>
-        <w:rPr>
-          <w:rFonts w:asciiTheme="majorHAnsi" w:hAnsiTheme="majorHAnsi"/>
-          <w:szCs w:val="20"/>
-        </w:rPr>
-        <w:t xml:space="preserve">, we </w:t>
-      </w:r>
-      <w:r>
-        <w:rPr>
-          <w:rFonts w:asciiTheme="majorHAnsi" w:hAnsiTheme="majorHAnsi"/>
-          <w:szCs w:val="20"/>
-        </w:rPr>
-        <w:lastRenderedPageBreak/>
-        <w:t xml:space="preserve">also developed a separate library </w:t>
-      </w:r>
-      <w:r>
-        <w:rPr>
-          <w:rFonts w:asciiTheme="majorHAnsi" w:hAnsiTheme="majorHAnsi"/>
-          <w:szCs w:val="20"/>
-        </w:rPr>
-        <w:t xml:space="preserve">that is easy to use and is </w:t>
-      </w:r>
-      <w:r>
-        <w:rPr>
-          <w:rFonts w:asciiTheme="majorHAnsi" w:hAnsiTheme="majorHAnsi"/>
-          <w:szCs w:val="20"/>
-        </w:rPr>
-        <w:t>buil</w:t>
-      </w:r>
-      <w:r>
-        <w:rPr>
-          <w:rFonts w:asciiTheme="majorHAnsi" w:hAnsiTheme="majorHAnsi"/>
-          <w:szCs w:val="20"/>
-        </w:rPr>
-        <w:t>t</w:t>
-      </w:r>
-      <w:r>
-        <w:rPr>
-          <w:rFonts w:asciiTheme="majorHAnsi" w:hAnsiTheme="majorHAnsi"/>
-          <w:szCs w:val="20"/>
-        </w:rPr>
-        <w:t xml:space="preserve"> on </w:t>
-      </w:r>
-      <w:r>
-        <w:rPr>
-          <w:rFonts w:asciiTheme="majorHAnsi" w:hAnsiTheme="majorHAnsi"/>
-          <w:szCs w:val="20"/>
-        </w:rPr>
-        <w:t>existing libraries</w:t>
-      </w:r>
-      <w:r>
-        <w:rPr>
-          <w:rFonts w:asciiTheme="majorHAnsi" w:hAnsiTheme="majorHAnsi"/>
-          <w:szCs w:val="20"/>
-        </w:rPr>
-        <w:t xml:space="preserve"> for working with Probabilistic Graphical Models</w:t>
-      </w:r>
-      <w:r>
-        <w:rPr>
-          <w:rFonts w:asciiTheme="majorHAnsi" w:hAnsiTheme="majorHAnsi"/>
-          <w:szCs w:val="20"/>
-        </w:rPr>
-        <w:t xml:space="preserve"> (</w:t>
-      </w:r>
-      <w:proofErr w:type="spellStart"/>
-      <w:r>
-        <w:rPr>
-          <w:rFonts w:asciiTheme="majorHAnsi" w:hAnsiTheme="majorHAnsi"/>
-          <w:szCs w:val="20"/>
-        </w:rPr>
-        <w:t>pgmpy</w:t>
-      </w:r>
-      <w:proofErr w:type="spellEnd"/>
-      <w:r>
-        <w:rPr>
-          <w:rFonts w:asciiTheme="majorHAnsi" w:hAnsiTheme="majorHAnsi"/>
-          <w:szCs w:val="20"/>
-        </w:rPr>
-        <w:t>)</w:t>
-      </w:r>
-      <w:r>
-        <w:rPr>
-          <w:rFonts w:asciiTheme="majorHAnsi" w:hAnsiTheme="majorHAnsi"/>
-          <w:szCs w:val="20"/>
-        </w:rPr>
-        <w:t>.</w:t>
-      </w:r>
     </w:p>
-    <w:bookmarkEnd w:id="0"/>
     <w:p>
       <w:pPr>
         <w:spacing w:line="360" w:lineRule="auto"/>
@@ -9435,6 +9113,7 @@
           <w:b/>
           <w:bCs/>
         </w:rPr>
+        <w:lastRenderedPageBreak/>
         <w:t>Software Architecture</w:t>
       </w:r>
       <w:r>
@@ -9449,21 +9128,7 @@
         <w:rPr>
           <w:rFonts w:asciiTheme="majorHAnsi" w:hAnsiTheme="majorHAnsi"/>
         </w:rPr>
-        <w:t xml:space="preserve"> The </w:t>
-      </w:r>
-      <w:proofErr w:type="spellStart"/>
-      <w:r>
-        <w:rPr>
-          <w:rFonts w:asciiTheme="majorHAnsi" w:hAnsiTheme="majorHAnsi"/>
-        </w:rPr>
-        <w:t>HNet</w:t>
-      </w:r>
-      <w:proofErr w:type="spellEnd"/>
-      <w:r>
-        <w:rPr>
-          <w:rFonts w:asciiTheme="majorHAnsi" w:hAnsiTheme="majorHAnsi"/>
-        </w:rPr>
-        <w:t xml:space="preserve"> library is built using Python</w:t>
+        <w:t xml:space="preserve"> The HNet library is built using Python</w:t>
       </w:r>
       <w:r>
         <w:rPr>
@@ -9511,21 +9176,7 @@
         <w:rPr>
           <w:rFonts w:asciiTheme="majorHAnsi" w:hAnsiTheme="majorHAnsi"/>
         </w:rPr>
-        <w:t xml:space="preserve">, setting </w:t>
-      </w:r>
-      <w:proofErr w:type="spellStart"/>
-      <w:r>
-        <w:rPr>
-          <w:rFonts w:asciiTheme="majorHAnsi" w:hAnsiTheme="majorHAnsi"/>
-        </w:rPr>
-        <w:t>dtypes</w:t>
-      </w:r>
-      <w:proofErr w:type="spellEnd"/>
-      <w:r>
-        <w:rPr>
-          <w:rFonts w:asciiTheme="majorHAnsi" w:hAnsiTheme="majorHAnsi"/>
-        </w:rPr>
-        <w:t xml:space="preserve">, creating a one hot combinatoric array, associating testing, and </w:t>
+        <w:t xml:space="preserve">, setting dtypes, creating a one hot combinatoric array, associating testing, and </w:t>
       </w:r>
       <w:r>
         <w:rPr>
@@ -9555,21 +9206,7 @@
         <w:rPr>
           <w:rFonts w:asciiTheme="majorHAnsi" w:hAnsiTheme="majorHAnsi"/>
         </w:rPr>
-        <w:t xml:space="preserve">Code for </w:t>
-      </w:r>
-      <w:proofErr w:type="spellStart"/>
-      <w:r>
-        <w:rPr>
-          <w:rFonts w:asciiTheme="majorHAnsi" w:hAnsiTheme="majorHAnsi"/>
-        </w:rPr>
-        <w:t>HNet</w:t>
-      </w:r>
-      <w:proofErr w:type="spellEnd"/>
-      <w:r>
-        <w:rPr>
-          <w:rFonts w:asciiTheme="majorHAnsi" w:hAnsiTheme="majorHAnsi"/>
-        </w:rPr>
-        <w:t xml:space="preserve"> is available at </w:t>
+        <w:t xml:space="preserve">Code for HNet is available at </w:t>
       </w:r>
       <w:hyperlink r:id="rId9" w:history="1">
         <w:r>
@@ -9601,75 +9238,8 @@
         </w:rPr>
         <w:t xml:space="preserve">. </w:t>
       </w:r>
-      <w:r>
-        <w:rPr>
-          <w:rFonts w:asciiTheme="majorHAnsi" w:hAnsiTheme="majorHAnsi"/>
-        </w:rPr>
-        <w:t>In addition</w:t>
-      </w:r>
-      <w:r>
-        <w:rPr>
-          <w:rFonts w:asciiTheme="majorHAnsi" w:hAnsiTheme="majorHAnsi"/>
-        </w:rPr>
-        <w:t>,</w:t>
-      </w:r>
-      <w:r>
-        <w:rPr>
-          <w:rFonts w:asciiTheme="majorHAnsi" w:hAnsiTheme="majorHAnsi"/>
-        </w:rPr>
-        <w:t xml:space="preserve"> we also created a library for Bayesian </w:t>
-      </w:r>
-      <w:r>
-        <w:rPr>
-          <w:rFonts w:asciiTheme="majorHAnsi" w:hAnsiTheme="majorHAnsi"/>
-        </w:rPr>
-        <w:t>S</w:t>
-      </w:r>
-      <w:r>
-        <w:rPr>
-          <w:rFonts w:asciiTheme="majorHAnsi" w:hAnsiTheme="majorHAnsi"/>
-        </w:rPr>
-        <w:t xml:space="preserve">tructure </w:t>
-      </w:r>
-      <w:r>
-        <w:rPr>
-          <w:rFonts w:asciiTheme="majorHAnsi" w:hAnsiTheme="majorHAnsi"/>
-        </w:rPr>
-        <w:t>L</w:t>
-      </w:r>
-      <w:r>
-        <w:rPr>
-          <w:rFonts w:asciiTheme="majorHAnsi" w:hAnsiTheme="majorHAnsi"/>
-        </w:rPr>
-        <w:t>earning</w:t>
-      </w:r>
-      <w:r>
-        <w:rPr>
-          <w:rFonts w:asciiTheme="majorHAnsi" w:hAnsiTheme="majorHAnsi"/>
-        </w:rPr>
-        <w:t xml:space="preserve"> (BSL)</w:t>
-      </w:r>
-      <w:r>
-        <w:rPr>
-          <w:rFonts w:asciiTheme="majorHAnsi" w:hAnsiTheme="majorHAnsi"/>
-        </w:rPr>
-        <w:t xml:space="preserve"> at </w:t>
-      </w:r>
-      <w:hyperlink r:id="rId11" w:history="1">
-        <w:r>
-          <w:rPr>
-            <w:rStyle w:val="Hyperlink"/>
-            <w:rFonts w:asciiTheme="majorHAnsi" w:hAnsiTheme="majorHAnsi"/>
-          </w:rPr>
-          <w:t>https://github.com/erdoganta/bsl</w:t>
-        </w:r>
-      </w:hyperlink>
-      <w:r>
-        <w:rPr>
-          <w:rFonts w:asciiTheme="majorHAnsi" w:hAnsiTheme="majorHAnsi"/>
-        </w:rPr>
-        <w:t xml:space="preserve">. </w:t>
-      </w:r>
+      <w:bookmarkStart w:id="0" w:name="_GoBack"/>
+      <w:bookmarkEnd w:id="0"/>
       <w:r>
         <w:rPr>
           <w:rFonts w:asciiTheme="majorHAnsi" w:hAnsiTheme="majorHAnsi"/>
@@ -9692,21 +9262,7 @@
         <w:rPr>
           <w:rFonts w:asciiTheme="majorHAnsi" w:hAnsiTheme="majorHAnsi"/>
         </w:rPr>
-        <w:t xml:space="preserve">can be found on </w:t>
-      </w:r>
-      <w:proofErr w:type="spellStart"/>
-      <w:r>
-        <w:rPr>
-          <w:rFonts w:asciiTheme="majorHAnsi" w:hAnsiTheme="majorHAnsi"/>
-        </w:rPr>
-        <w:t>github</w:t>
-      </w:r>
-      <w:proofErr w:type="spellEnd"/>
-      <w:r>
-        <w:rPr>
-          <w:rFonts w:asciiTheme="majorHAnsi" w:hAnsiTheme="majorHAnsi"/>
-        </w:rPr>
-        <w:t>.</w:t>
+        <w:t>can be found on github.</w:t>
       </w:r>
       <w:r>
         <w:rPr>
@@ -9849,7 +9405,6 @@
         </w:rPr>
         <w:t>N</w:t>
       </w:r>
-      <w:proofErr w:type="gramStart"/>
       <w:r>
         <w:rPr>
           <w:rFonts w:asciiTheme="majorHAnsi" w:hAnsiTheme="majorHAnsi"/>
@@ -9857,7 +9412,6 @@
         </w:rPr>
         <w:t>=[</w:t>
       </w:r>
-      <w:proofErr w:type="gramEnd"/>
       <w:r>
         <w:rPr>
           <w:rFonts w:asciiTheme="majorHAnsi" w:hAnsiTheme="majorHAnsi"/>
@@ -10154,14 +9708,12 @@
         </w:rPr>
         <w:t xml:space="preserve"> </w:t>
       </w:r>
-      <w:proofErr w:type="spellStart"/>
       <w:r>
         <w:rPr>
           <w:rFonts w:asciiTheme="majorHAnsi" w:hAnsiTheme="majorHAnsi"/>
         </w:rPr>
         <w:t>HNet</w:t>
       </w:r>
-      <w:proofErr w:type="spellEnd"/>
       <w:r>
         <w:rPr>
           <w:rFonts w:asciiTheme="majorHAnsi" w:hAnsiTheme="majorHAnsi"/>
@@ -10480,19 +10032,11 @@
         </w:rPr>
         <w:t xml:space="preserve"> </w:t>
       </w:r>
-      <w:proofErr w:type="spellStart"/>
-      <w:r>
-        <w:rPr>
-          <w:rFonts w:asciiTheme="majorHAnsi" w:hAnsiTheme="majorHAnsi"/>
-        </w:rPr>
-        <w:t>HNet</w:t>
-      </w:r>
-      <w:proofErr w:type="spellEnd"/>
-      <w:r>
-        <w:rPr>
-          <w:rFonts w:asciiTheme="majorHAnsi" w:hAnsiTheme="majorHAnsi"/>
-        </w:rPr>
-        <w:t xml:space="preserve"> for </w:t>
+      <w:r>
+        <w:rPr>
+          <w:rFonts w:asciiTheme="majorHAnsi" w:hAnsiTheme="majorHAnsi"/>
+        </w:rPr>
+        <w:t xml:space="preserve">HNet for </w:t>
       </w:r>
       <w:r>
         <w:rPr>
@@ -10542,7 +10086,6 @@
         </w:rPr>
         <w:t>(</w:t>
       </w:r>
-      <w:proofErr w:type="spellStart"/>
       <w:r>
         <w:rPr>
           <w:rFonts w:asciiTheme="majorHAnsi" w:hAnsiTheme="majorHAnsi"/>
@@ -10560,7 +10103,6 @@
         </w:rPr>
         <w:t>holm</w:t>
       </w:r>
-      <w:proofErr w:type="spellEnd"/>
       <w:r>
         <w:rPr>
           <w:rFonts w:asciiTheme="majorHAnsi" w:hAnsiTheme="majorHAnsi"/>
@@ -11073,19 +10615,11 @@
         </w:rPr>
         <w:t xml:space="preserve">The data set is used to compare the performance of </w:t>
       </w:r>
-      <w:proofErr w:type="spellStart"/>
-      <w:r>
-        <w:rPr>
-          <w:rFonts w:asciiTheme="majorHAnsi" w:hAnsiTheme="majorHAnsi"/>
-        </w:rPr>
-        <w:t>HNet</w:t>
-      </w:r>
-      <w:proofErr w:type="spellEnd"/>
-      <w:r>
-        <w:rPr>
-          <w:rFonts w:asciiTheme="majorHAnsi" w:hAnsiTheme="majorHAnsi"/>
-        </w:rPr>
-        <w:t xml:space="preserve"> </w:t>
+      <w:r>
+        <w:rPr>
+          <w:rFonts w:asciiTheme="majorHAnsi" w:hAnsiTheme="majorHAnsi"/>
+        </w:rPr>
+        <w:t xml:space="preserve">HNet </w:t>
       </w:r>
       <w:r>
         <w:rPr>
@@ -11265,21 +10799,7 @@
         <w:rPr>
           <w:rFonts w:asciiTheme="majorHAnsi" w:hAnsiTheme="majorHAnsi"/>
         </w:rPr>
-        <w:t xml:space="preserve">to examine the performance of </w:t>
-      </w:r>
-      <w:proofErr w:type="spellStart"/>
-      <w:r>
-        <w:rPr>
-          <w:rFonts w:asciiTheme="majorHAnsi" w:hAnsiTheme="majorHAnsi"/>
-        </w:rPr>
-        <w:t>HNet</w:t>
-      </w:r>
-      <w:proofErr w:type="spellEnd"/>
-      <w:r>
-        <w:rPr>
-          <w:rFonts w:asciiTheme="majorHAnsi" w:hAnsiTheme="majorHAnsi"/>
-        </w:rPr>
-        <w:t xml:space="preserve"> compared to Bayesian structure learning. We did </w:t>
+        <w:t xml:space="preserve">to examine the performance of HNet compared to Bayesian structure learning. We did </w:t>
       </w:r>
       <w:r>
         <w:rPr>
@@ -11305,19 +10825,11 @@
         </w:rPr>
         <w:t xml:space="preserve">1. </w:t>
       </w:r>
-      <w:proofErr w:type="spellStart"/>
-      <w:r>
-        <w:rPr>
-          <w:rFonts w:asciiTheme="majorHAnsi" w:hAnsiTheme="majorHAnsi"/>
-        </w:rPr>
-        <w:t>HNet</w:t>
-      </w:r>
-      <w:proofErr w:type="spellEnd"/>
-      <w:r>
-        <w:rPr>
-          <w:rFonts w:asciiTheme="majorHAnsi" w:hAnsiTheme="majorHAnsi"/>
-        </w:rPr>
-        <w:t xml:space="preserve"> versus golden truth, </w:t>
+      <w:r>
+        <w:rPr>
+          <w:rFonts w:asciiTheme="majorHAnsi" w:hAnsiTheme="majorHAnsi"/>
+        </w:rPr>
+        <w:t xml:space="preserve">HNet versus golden truth, </w:t>
       </w:r>
       <w:r>
         <w:rPr>
@@ -11610,21 +11122,7 @@
         <w:rPr>
           <w:rFonts w:asciiTheme="majorHAnsi" w:hAnsiTheme="majorHAnsi"/>
         </w:rPr>
-        <w:t xml:space="preserve"> for </w:t>
-      </w:r>
-      <w:proofErr w:type="spellStart"/>
-      <w:r>
-        <w:rPr>
-          <w:rFonts w:asciiTheme="majorHAnsi" w:hAnsiTheme="majorHAnsi"/>
-        </w:rPr>
-        <w:t>HNet</w:t>
-      </w:r>
-      <w:proofErr w:type="spellEnd"/>
-      <w:r>
-        <w:rPr>
-          <w:rFonts w:asciiTheme="majorHAnsi" w:hAnsiTheme="majorHAnsi"/>
-        </w:rPr>
-        <w:t>.</w:t>
+        <w:t xml:space="preserve"> for HNet.</w:t>
       </w:r>
       <w:r>
         <w:rPr>
@@ -11904,14 +11402,12 @@
         </w:rPr>
         <w:t xml:space="preserve">MCC score for the detection of undirected edges in </w:t>
       </w:r>
-      <w:proofErr w:type="spellStart"/>
       <w:r>
         <w:rPr>
           <w:rFonts w:asciiTheme="majorHAnsi" w:hAnsiTheme="majorHAnsi"/>
         </w:rPr>
         <w:t>HNet</w:t>
       </w:r>
-      <w:proofErr w:type="spellEnd"/>
       <w:r>
         <w:rPr>
           <w:rFonts w:asciiTheme="majorHAnsi" w:hAnsiTheme="majorHAnsi"/>
@@ -12298,21 +11794,7 @@
         <w:rPr>
           <w:rFonts w:asciiTheme="majorHAnsi" w:hAnsiTheme="majorHAnsi"/>
         </w:rPr>
-        <w:t xml:space="preserve">categorical, </w:t>
-      </w:r>
-      <w:proofErr w:type="spellStart"/>
-      <w:r>
-        <w:rPr>
-          <w:rFonts w:asciiTheme="majorHAnsi" w:hAnsiTheme="majorHAnsi"/>
-        </w:rPr>
-        <w:t>boolean</w:t>
-      </w:r>
-      <w:proofErr w:type="spellEnd"/>
-      <w:r>
-        <w:rPr>
-          <w:rFonts w:asciiTheme="majorHAnsi" w:hAnsiTheme="majorHAnsi"/>
-        </w:rPr>
-        <w:t>, and continues variables pe</w:t>
+        <w:t>categorical, boolean, and continues variables pe</w:t>
       </w:r>
       <w:r>
         <w:rPr>
@@ -12330,16 +11812,8 @@
         <w:rPr>
           <w:rFonts w:asciiTheme="majorHAnsi" w:hAnsiTheme="majorHAnsi"/>
         </w:rPr>
-        <w:t xml:space="preserve">demonstrate the steps of </w:t>
-      </w:r>
-      <w:proofErr w:type="spellStart"/>
-      <w:r>
-        <w:rPr>
-          <w:rFonts w:asciiTheme="majorHAnsi" w:hAnsiTheme="majorHAnsi"/>
-        </w:rPr>
-        <w:t>HNet</w:t>
-      </w:r>
-      <w:proofErr w:type="spellEnd"/>
+        <w:t>demonstrate the steps of HNet</w:t>
+      </w:r>
       <w:r>
         <w:rPr>
           <w:rFonts w:asciiTheme="majorHAnsi" w:hAnsiTheme="majorHAnsi"/>
@@ -12482,62 +11956,20 @@
         <w:rPr>
           <w:rFonts w:asciiTheme="majorHAnsi" w:hAnsiTheme="majorHAnsi"/>
         </w:rPr>
-        <w:t xml:space="preserve"> [1,0], </w:t>
-      </w:r>
-      <w:proofErr w:type="spellStart"/>
-      <w:r>
-        <w:rPr>
-          <w:rFonts w:asciiTheme="majorHAnsi" w:hAnsiTheme="majorHAnsi"/>
-        </w:rPr>
-        <w:t>Pclass</w:t>
-      </w:r>
-      <w:proofErr w:type="spellEnd"/>
-      <w:r>
-        <w:rPr>
-          <w:rFonts w:asciiTheme="majorHAnsi" w:hAnsiTheme="majorHAnsi"/>
-        </w:rPr>
-        <w:t xml:space="preserve"> [1,2,3], Sex [</w:t>
-      </w:r>
-      <w:proofErr w:type="spellStart"/>
-      <w:r>
-        <w:rPr>
-          <w:rFonts w:asciiTheme="majorHAnsi" w:hAnsiTheme="majorHAnsi"/>
-        </w:rPr>
-        <w:t>female,male</w:t>
-      </w:r>
-      <w:proofErr w:type="spellEnd"/>
+        <w:t xml:space="preserve"> [1,0], Pclass [1,2,3], Sex [female,male], Sibsp [0</w:t>
+      </w:r>
+      <w:r>
+        <w:rPr>
+          <w:rFonts w:asciiTheme="majorHAnsi" w:hAnsiTheme="majorHAnsi"/>
+        </w:rPr>
+        <w:t>,1,3,4</w:t>
+      </w:r>
       <w:r>
         <w:rPr>
           <w:rFonts w:asciiTheme="majorHAnsi" w:hAnsiTheme="majorHAnsi"/>
         </w:rPr>
         <w:t xml:space="preserve">], </w:t>
       </w:r>
-      <w:proofErr w:type="spellStart"/>
-      <w:r>
-        <w:rPr>
-          <w:rFonts w:asciiTheme="majorHAnsi" w:hAnsiTheme="majorHAnsi"/>
-        </w:rPr>
-        <w:t>Sibsp</w:t>
-      </w:r>
-      <w:proofErr w:type="spellEnd"/>
-      <w:r>
-        <w:rPr>
-          <w:rFonts w:asciiTheme="majorHAnsi" w:hAnsiTheme="majorHAnsi"/>
-        </w:rPr>
-        <w:t xml:space="preserve"> [0</w:t>
-      </w:r>
-      <w:r>
-        <w:rPr>
-          <w:rFonts w:asciiTheme="majorHAnsi" w:hAnsiTheme="majorHAnsi"/>
-        </w:rPr>
-        <w:t>,1,3,4</w:t>
-      </w:r>
-      <w:r>
-        <w:rPr>
-          <w:rFonts w:asciiTheme="majorHAnsi" w:hAnsiTheme="majorHAnsi"/>
-        </w:rPr>
-        <w:t xml:space="preserve">], </w:t>
-      </w:r>
       <w:r>
         <w:rPr>
           <w:rFonts w:asciiTheme="majorHAnsi" w:hAnsiTheme="majorHAnsi"/>
@@ -12584,21 +12016,7 @@
         <w:rPr>
           <w:rFonts w:asciiTheme="majorHAnsi" w:hAnsiTheme="majorHAnsi"/>
         </w:rPr>
-        <w:t xml:space="preserve">The next step in </w:t>
-      </w:r>
-      <w:proofErr w:type="spellStart"/>
-      <w:r>
-        <w:rPr>
-          <w:rFonts w:asciiTheme="majorHAnsi" w:hAnsiTheme="majorHAnsi"/>
-        </w:rPr>
-        <w:t>HNet</w:t>
-      </w:r>
-      <w:proofErr w:type="spellEnd"/>
-      <w:r>
-        <w:rPr>
-          <w:rFonts w:asciiTheme="majorHAnsi" w:hAnsiTheme="majorHAnsi"/>
-        </w:rPr>
-        <w:t xml:space="preserve"> is to determine the node-links for which in total </w:t>
+        <w:t xml:space="preserve">The next step in HNet is to determine the node-links for which in total </w:t>
       </w:r>
       <w:r>
         <w:rPr>
@@ -12761,21 +12179,7 @@
         <w:rPr>
           <w:rFonts w:asciiTheme="majorHAnsi" w:hAnsiTheme="majorHAnsi"/>
         </w:rPr>
-        <w:t xml:space="preserve"> </w:t>
-      </w:r>
-      <w:proofErr w:type="gramStart"/>
-      <w:r>
-        <w:rPr>
-          <w:rFonts w:asciiTheme="majorHAnsi" w:hAnsiTheme="majorHAnsi"/>
-        </w:rPr>
-        <w:t>an</w:t>
-      </w:r>
-      <w:proofErr w:type="gramEnd"/>
-      <w:r>
-        <w:rPr>
-          <w:rFonts w:asciiTheme="majorHAnsi" w:hAnsiTheme="majorHAnsi"/>
-        </w:rPr>
-        <w:t xml:space="preserve"> </w:t>
+        <w:t xml:space="preserve"> an </w:t>
       </w:r>
       <w:r>
         <w:rPr>
@@ -13452,16 +12856,8 @@
         <w:rPr>
           <w:rFonts w:asciiTheme="majorHAnsi" w:hAnsiTheme="majorHAnsi"/>
         </w:rPr>
-        <w:t xml:space="preserve">(un)structured data sets using </w:t>
-      </w:r>
-      <w:proofErr w:type="spellStart"/>
-      <w:r>
-        <w:rPr>
-          <w:rFonts w:asciiTheme="majorHAnsi" w:hAnsiTheme="majorHAnsi"/>
-        </w:rPr>
-        <w:t>HNet</w:t>
-      </w:r>
-      <w:proofErr w:type="spellEnd"/>
+        <w:t>(un)structured data sets using HNet</w:t>
+      </w:r>
       <w:r>
         <w:rPr>
           <w:rFonts w:asciiTheme="majorHAnsi" w:hAnsiTheme="majorHAnsi"/>
@@ -13564,19 +12960,11 @@
         </w:rPr>
         <w:t xml:space="preserve">Furthermore, </w:t>
       </w:r>
-      <w:proofErr w:type="spellStart"/>
-      <w:r>
-        <w:rPr>
-          <w:rFonts w:asciiTheme="majorHAnsi" w:hAnsiTheme="majorHAnsi"/>
-        </w:rPr>
-        <w:t>HNet</w:t>
-      </w:r>
-      <w:proofErr w:type="spellEnd"/>
-      <w:r>
-        <w:rPr>
-          <w:rFonts w:asciiTheme="majorHAnsi" w:hAnsiTheme="majorHAnsi"/>
-        </w:rPr>
-        <w:t xml:space="preserve"> provides deterministic results</w:t>
+      <w:r>
+        <w:rPr>
+          <w:rFonts w:asciiTheme="majorHAnsi" w:hAnsiTheme="majorHAnsi"/>
+        </w:rPr>
+        <w:t>HNet provides deterministic results</w:t>
       </w:r>
       <w:r>
         <w:rPr>
@@ -14920,17 +14308,8 @@
           <w:rFonts w:asciiTheme="majorHAnsi" w:hAnsiTheme="majorHAnsi"/>
           <w:b/>
         </w:rPr>
-        <w:t xml:space="preserve">Method overview </w:t>
-      </w:r>
-      <w:proofErr w:type="spellStart"/>
-      <w:r>
-        <w:rPr>
-          <w:rFonts w:asciiTheme="majorHAnsi" w:hAnsiTheme="majorHAnsi"/>
-          <w:b/>
-        </w:rPr>
-        <w:t>HNet</w:t>
-      </w:r>
-      <w:proofErr w:type="spellEnd"/>
+        <w:t>Method overview HNet</w:t>
+      </w:r>
       <w:r>
         <w:rPr>
           <w:rFonts w:asciiTheme="majorHAnsi" w:hAnsiTheme="majorHAnsi"/>
@@ -15029,17 +14408,8 @@
           <w:rFonts w:asciiTheme="majorHAnsi" w:hAnsiTheme="majorHAnsi"/>
           <w:b/>
         </w:rPr>
-        <w:t xml:space="preserve"> using </w:t>
-      </w:r>
-      <w:proofErr w:type="spellStart"/>
-      <w:r>
-        <w:rPr>
-          <w:rFonts w:asciiTheme="majorHAnsi" w:hAnsiTheme="majorHAnsi"/>
-          <w:b/>
-        </w:rPr>
-        <w:t>HNet</w:t>
-      </w:r>
-      <w:proofErr w:type="spellEnd"/>
+        <w:t xml:space="preserve"> using HNet</w:t>
+      </w:r>
       <w:r>
         <w:rPr>
           <w:rFonts w:asciiTheme="majorHAnsi" w:hAnsiTheme="majorHAnsi"/>
@@ -15068,16 +14438,8 @@
         <w:rPr>
           <w:rFonts w:asciiTheme="majorHAnsi" w:hAnsiTheme="majorHAnsi"/>
         </w:rPr>
-        <w:t xml:space="preserve">determined by </w:t>
-      </w:r>
-      <w:proofErr w:type="spellStart"/>
-      <w:r>
-        <w:rPr>
-          <w:rFonts w:asciiTheme="majorHAnsi" w:hAnsiTheme="majorHAnsi"/>
-        </w:rPr>
-        <w:t>HNet</w:t>
-      </w:r>
-      <w:proofErr w:type="spellEnd"/>
+        <w:t>determined by HNet</w:t>
+      </w:r>
       <w:r>
         <w:rPr>
           <w:rFonts w:asciiTheme="majorHAnsi" w:hAnsiTheme="majorHAnsi"/>
@@ -15108,7 +14470,6 @@
         </w:rPr>
         <w:t xml:space="preserve"> are coloured based on the -log10(</w:t>
       </w:r>
-      <w:proofErr w:type="spellStart"/>
       <w:r>
         <w:rPr>
           <w:rFonts w:asciiTheme="majorHAnsi" w:hAnsiTheme="majorHAnsi"/>
@@ -15124,7 +14485,6 @@
         </w:rPr>
         <w:t>holm</w:t>
       </w:r>
-      <w:proofErr w:type="spellEnd"/>
       <w:r>
         <w:rPr>
           <w:rFonts w:asciiTheme="majorHAnsi" w:hAnsiTheme="majorHAnsi"/>
@@ -15141,41 +14501,13 @@
         <w:rPr>
           <w:rFonts w:asciiTheme="majorHAnsi" w:hAnsiTheme="majorHAnsi"/>
         </w:rPr>
-        <w:t xml:space="preserve">The diagonal is </w:t>
-      </w:r>
-      <w:proofErr w:type="spellStart"/>
-      <w:r>
-        <w:rPr>
-          <w:rFonts w:asciiTheme="majorHAnsi" w:hAnsiTheme="majorHAnsi"/>
-        </w:rPr>
-        <w:t>colored</w:t>
-      </w:r>
-      <w:proofErr w:type="spellEnd"/>
-      <w:r>
-        <w:rPr>
-          <w:rFonts w:asciiTheme="majorHAnsi" w:hAnsiTheme="majorHAnsi"/>
-        </w:rPr>
-        <w:t xml:space="preserve"> red for visualization purposes. (C) </w:t>
-      </w:r>
-      <w:r>
-        <w:rPr>
-          <w:rFonts w:asciiTheme="majorHAnsi" w:hAnsiTheme="majorHAnsi"/>
-        </w:rPr>
-        <w:t xml:space="preserve">Graph network view of the adjacency matrix. Node size is based on the percentage of available labels. Node </w:t>
-      </w:r>
-      <w:proofErr w:type="spellStart"/>
-      <w:r>
-        <w:rPr>
-          <w:rFonts w:asciiTheme="majorHAnsi" w:hAnsiTheme="majorHAnsi"/>
-        </w:rPr>
-        <w:t>color</w:t>
-      </w:r>
-      <w:proofErr w:type="spellEnd"/>
-      <w:r>
-        <w:rPr>
-          <w:rFonts w:asciiTheme="majorHAnsi" w:hAnsiTheme="majorHAnsi"/>
-        </w:rPr>
-        <w:t xml:space="preserve"> is based on the unique feature names. Edge width is </w:t>
+        <w:t xml:space="preserve">The diagonal is colored red for visualization purposes. (C) </w:t>
+      </w:r>
+      <w:r>
+        <w:rPr>
+          <w:rFonts w:asciiTheme="majorHAnsi" w:hAnsiTheme="majorHAnsi"/>
+        </w:rPr>
+        <w:t xml:space="preserve">Graph network view of the adjacency matrix. Node size is based on the percentage of available labels. Node color is based on the unique feature names. Edge width is </w:t>
       </w:r>
       <w:r>
         <w:rPr>
@@ -15189,7 +14521,6 @@
         </w:rPr>
         <w:t xml:space="preserve"> by the -log10(</w:t>
       </w:r>
-      <w:proofErr w:type="spellStart"/>
       <w:r>
         <w:rPr>
           <w:rFonts w:asciiTheme="majorHAnsi" w:hAnsiTheme="majorHAnsi"/>
@@ -15205,26 +14536,11 @@
         </w:rPr>
         <w:t>holm</w:t>
       </w:r>
-      <w:proofErr w:type="spellEnd"/>
-      <w:r>
-        <w:rPr>
-          <w:rFonts w:asciiTheme="majorHAnsi" w:hAnsiTheme="majorHAnsi"/>
-        </w:rPr>
-        <w:t xml:space="preserve">) value. The edges with </w:t>
-      </w:r>
-      <w:proofErr w:type="spellStart"/>
-      <w:r>
-        <w:rPr>
-          <w:rFonts w:asciiTheme="majorHAnsi" w:hAnsiTheme="majorHAnsi"/>
-        </w:rPr>
-        <w:t>color</w:t>
-      </w:r>
-      <w:proofErr w:type="spellEnd"/>
-      <w:r>
-        <w:rPr>
-          <w:rFonts w:asciiTheme="majorHAnsi" w:hAnsiTheme="majorHAnsi"/>
-        </w:rPr>
-        <w:t xml:space="preserve"> grey are only seen up to sample size is 100. For larger sample sizes</w:t>
+      <w:r>
+        <w:rPr>
+          <w:rFonts w:asciiTheme="majorHAnsi" w:hAnsiTheme="majorHAnsi"/>
+        </w:rPr>
+        <w:t>) value. The edges with color grey are only seen up to sample size is 100. For larger sample sizes</w:t>
       </w:r>
       <w:r>
         <w:rPr>
@@ -15273,35 +14589,7 @@
         <w:rPr>
           <w:rFonts w:asciiTheme="majorHAnsi" w:hAnsiTheme="majorHAnsi"/>
         </w:rPr>
-        <w:t xml:space="preserve">Number of detected edges for a varying number of samples when using multiple test correction; Holm, </w:t>
-      </w:r>
-      <w:proofErr w:type="spellStart"/>
-      <w:r>
-        <w:rPr>
-          <w:rFonts w:asciiTheme="majorHAnsi" w:hAnsiTheme="majorHAnsi"/>
-        </w:rPr>
-        <w:t>Bonferonni</w:t>
-      </w:r>
-      <w:proofErr w:type="spellEnd"/>
-      <w:r>
-        <w:rPr>
-          <w:rFonts w:asciiTheme="majorHAnsi" w:hAnsiTheme="majorHAnsi"/>
-        </w:rPr>
-        <w:t xml:space="preserve"> or </w:t>
-      </w:r>
-      <w:proofErr w:type="spellStart"/>
-      <w:r>
-        <w:rPr>
-          <w:rFonts w:asciiTheme="majorHAnsi" w:hAnsiTheme="majorHAnsi"/>
-        </w:rPr>
-        <w:t>Benjamini</w:t>
-      </w:r>
-      <w:proofErr w:type="spellEnd"/>
-      <w:r>
-        <w:rPr>
-          <w:rFonts w:asciiTheme="majorHAnsi" w:hAnsiTheme="majorHAnsi"/>
-        </w:rPr>
-        <w:t>/</w:t>
+        <w:t>Number of detected edges for a varying number of samples when using multiple test correction; Holm, Bonferonni or Benjamini/</w:t>
       </w:r>
       <w:r>
         <w:rPr>
@@ -15349,35 +14637,7 @@
         <w:rPr>
           <w:rFonts w:asciiTheme="majorHAnsi" w:hAnsiTheme="majorHAnsi"/>
         </w:rPr>
-        <w:t xml:space="preserve">versus a varying number of samples. The results are based on three multiple test correction methods; Holm, </w:t>
-      </w:r>
-      <w:proofErr w:type="spellStart"/>
-      <w:r>
-        <w:rPr>
-          <w:rFonts w:asciiTheme="majorHAnsi" w:hAnsiTheme="majorHAnsi"/>
-        </w:rPr>
-        <w:t>Bonferonni</w:t>
-      </w:r>
-      <w:proofErr w:type="spellEnd"/>
-      <w:r>
-        <w:rPr>
-          <w:rFonts w:asciiTheme="majorHAnsi" w:hAnsiTheme="majorHAnsi"/>
-        </w:rPr>
-        <w:t xml:space="preserve"> or </w:t>
-      </w:r>
-      <w:proofErr w:type="spellStart"/>
-      <w:r>
-        <w:rPr>
-          <w:rFonts w:asciiTheme="majorHAnsi" w:hAnsiTheme="majorHAnsi"/>
-        </w:rPr>
-        <w:t>Benjamini</w:t>
-      </w:r>
-      <w:proofErr w:type="spellEnd"/>
-      <w:r>
-        <w:rPr>
-          <w:rFonts w:asciiTheme="majorHAnsi" w:hAnsiTheme="majorHAnsi"/>
-        </w:rPr>
-        <w:t>/Hochberg.</w:t>
+        <w:t>versus a varying number of samples. The results are based on three multiple test correction methods; Holm, Bonferonni or Benjamini/Hochberg.</w:t>
       </w:r>
     </w:p>
     <w:p>
@@ -15428,22 +14688,13 @@
           <w:rFonts w:asciiTheme="majorHAnsi" w:hAnsiTheme="majorHAnsi"/>
           <w:b/>
         </w:rPr>
-        <w:t xml:space="preserve">Results on Asia model using </w:t>
-      </w:r>
-      <w:proofErr w:type="spellStart"/>
+        <w:t>Results on Asia model using HNet</w:t>
+      </w:r>
       <w:r>
         <w:rPr>
           <w:rFonts w:asciiTheme="majorHAnsi" w:hAnsiTheme="majorHAnsi"/>
           <w:b/>
         </w:rPr>
-        <w:t>HNet</w:t>
-      </w:r>
-      <w:proofErr w:type="spellEnd"/>
-      <w:r>
-        <w:rPr>
-          <w:rFonts w:asciiTheme="majorHAnsi" w:hAnsiTheme="majorHAnsi"/>
-          <w:b/>
-        </w:rPr>
         <w:t>.</w:t>
       </w:r>
       <w:r>
@@ -15464,19 +14715,11 @@
         </w:rPr>
         <w:t xml:space="preserve">between </w:t>
       </w:r>
-      <w:proofErr w:type="spellStart"/>
-      <w:r>
-        <w:rPr>
-          <w:rFonts w:asciiTheme="majorHAnsi" w:hAnsiTheme="majorHAnsi"/>
-        </w:rPr>
-        <w:t>HNet</w:t>
-      </w:r>
-      <w:proofErr w:type="spellEnd"/>
-      <w:r>
-        <w:rPr>
-          <w:rFonts w:asciiTheme="majorHAnsi" w:hAnsiTheme="majorHAnsi"/>
-        </w:rPr>
-        <w:t xml:space="preserve"> </w:t>
+      <w:r>
+        <w:rPr>
+          <w:rFonts w:asciiTheme="majorHAnsi" w:hAnsiTheme="majorHAnsi"/>
+        </w:rPr>
+        <w:t xml:space="preserve">HNet </w:t>
       </w:r>
       <w:r>
         <w:rPr>
@@ -15494,49 +14737,7 @@
         <w:rPr>
           <w:rFonts w:asciiTheme="majorHAnsi" w:hAnsiTheme="majorHAnsi"/>
         </w:rPr>
-        <w:t xml:space="preserve">(A) MCC score between models for directed is shown with dashed line, and straight line for directed. Models are depicted with different </w:t>
-      </w:r>
-      <w:proofErr w:type="spellStart"/>
-      <w:r>
-        <w:rPr>
-          <w:rFonts w:asciiTheme="majorHAnsi" w:hAnsiTheme="majorHAnsi"/>
-        </w:rPr>
-        <w:t>colores</w:t>
-      </w:r>
-      <w:proofErr w:type="spellEnd"/>
-      <w:r>
-        <w:rPr>
-          <w:rFonts w:asciiTheme="majorHAnsi" w:hAnsiTheme="majorHAnsi"/>
-        </w:rPr>
-        <w:t xml:space="preserve">; </w:t>
-      </w:r>
-      <w:proofErr w:type="spellStart"/>
-      <w:r>
-        <w:rPr>
-          <w:rFonts w:asciiTheme="majorHAnsi" w:hAnsiTheme="majorHAnsi"/>
-        </w:rPr>
-        <w:t>HNet</w:t>
-      </w:r>
-      <w:proofErr w:type="spellEnd"/>
-      <w:r>
-        <w:rPr>
-          <w:rFonts w:asciiTheme="majorHAnsi" w:hAnsiTheme="majorHAnsi"/>
-        </w:rPr>
-        <w:t xml:space="preserve">=red, Bayesian structure learning=blue, Random=black, golden truth=yellow. (B) Costs in runtime for </w:t>
-      </w:r>
-      <w:proofErr w:type="spellStart"/>
-      <w:r>
-        <w:rPr>
-          <w:rFonts w:asciiTheme="majorHAnsi" w:hAnsiTheme="majorHAnsi"/>
-        </w:rPr>
-        <w:t>HNet</w:t>
-      </w:r>
-      <w:proofErr w:type="spellEnd"/>
-      <w:r>
-        <w:rPr>
-          <w:rFonts w:asciiTheme="majorHAnsi" w:hAnsiTheme="majorHAnsi"/>
-        </w:rPr>
-        <w:t xml:space="preserve"> and Bayesian structure learning over various samples</w:t>
+        <w:t>(A) MCC score between models for directed is shown with dashed line, and straight line for directed. Models are depicted with different colores; HNet=red, Bayesian structure learning=blue, Random=black, golden truth=yellow. (B) Costs in runtime for HNet and Bayesian structure learning over various samples</w:t>
       </w:r>
       <w:r>
         <w:rPr>
@@ -15586,22 +14787,13 @@
           <w:rFonts w:asciiTheme="majorHAnsi" w:hAnsiTheme="majorHAnsi"/>
           <w:b/>
         </w:rPr>
-        <w:t xml:space="preserve">Results on Titanic data set using </w:t>
-      </w:r>
-      <w:proofErr w:type="spellStart"/>
+        <w:t>Results on Titanic data set using HNet</w:t>
+      </w:r>
       <w:r>
         <w:rPr>
           <w:rFonts w:asciiTheme="majorHAnsi" w:hAnsiTheme="majorHAnsi"/>
           <w:b/>
         </w:rPr>
-        <w:t>HNet</w:t>
-      </w:r>
-      <w:proofErr w:type="spellEnd"/>
-      <w:r>
-        <w:rPr>
-          <w:rFonts w:asciiTheme="majorHAnsi" w:hAnsiTheme="majorHAnsi"/>
-          <w:b/>
-        </w:rPr>
         <w:t>.</w:t>
       </w:r>
       <w:r>
@@ -15614,37 +14806,8 @@
         <w:rPr>
           <w:rFonts w:asciiTheme="majorHAnsi" w:hAnsiTheme="majorHAnsi"/>
         </w:rPr>
-        <w:t xml:space="preserve">(A) Table depicts the input features in the model, the original typing, the typing by </w:t>
-      </w:r>
-      <w:proofErr w:type="spellStart"/>
-      <w:r>
-        <w:rPr>
-          <w:rFonts w:asciiTheme="majorHAnsi" w:hAnsiTheme="majorHAnsi"/>
-        </w:rPr>
-        <w:t>HNet</w:t>
-      </w:r>
-      <w:proofErr w:type="spellEnd"/>
-      <w:r>
-        <w:rPr>
-          <w:rFonts w:asciiTheme="majorHAnsi" w:hAnsiTheme="majorHAnsi"/>
-        </w:rPr>
-        <w:t xml:space="preserve">, the number of unique labels per feature, and the remaining labels that agree with the minimum of 10 samples. (B)  Adjacency matrix determined by </w:t>
-      </w:r>
-      <w:proofErr w:type="spellStart"/>
-      <w:r>
-        <w:rPr>
-          <w:rFonts w:asciiTheme="majorHAnsi" w:hAnsiTheme="majorHAnsi"/>
-        </w:rPr>
-        <w:t>HNet</w:t>
-      </w:r>
-      <w:proofErr w:type="spellEnd"/>
-      <w:r>
-        <w:rPr>
-          <w:rFonts w:asciiTheme="majorHAnsi" w:hAnsiTheme="majorHAnsi"/>
-        </w:rPr>
-        <w:t xml:space="preserve"> for which the elements in the matrix are the node-links that are coloured on the -log10(</w:t>
-      </w:r>
-      <w:proofErr w:type="spellStart"/>
+        <w:t>(A) Table depicts the input features in the model, the original typing, the typing by HNet, the number of unique labels per feature, and the remaining labels that agree with the minimum of 10 samples. (B)  Adjacency matrix determined by HNet for which the elements in the matrix are the node-links that are coloured on the -log10(</w:t>
+      </w:r>
       <w:r>
         <w:rPr>
           <w:rFonts w:asciiTheme="majorHAnsi" w:hAnsiTheme="majorHAnsi"/>
@@ -15660,7 +14823,6 @@
         </w:rPr>
         <w:t>holm</w:t>
       </w:r>
-      <w:proofErr w:type="spellEnd"/>
       <w:r>
         <w:rPr>
           <w:rFonts w:asciiTheme="majorHAnsi" w:hAnsiTheme="majorHAnsi"/>
@@ -15697,7 +14859,6 @@
         </w:rPr>
         <w:t>is set by the -log10(</w:t>
       </w:r>
-      <w:proofErr w:type="spellStart"/>
       <w:r>
         <w:rPr>
           <w:rFonts w:asciiTheme="majorHAnsi" w:hAnsiTheme="majorHAnsi"/>
@@ -15713,7 +14874,6 @@
         </w:rPr>
         <w:t>holm</w:t>
       </w:r>
-      <w:proofErr w:type="spellEnd"/>
       <w:r>
         <w:rPr>
           <w:rFonts w:asciiTheme="majorHAnsi" w:hAnsiTheme="majorHAnsi"/>
@@ -15723,7 +14883,7 @@
     </w:p>
     <w:p/>
     <w:sectPr>
-      <w:footerReference w:type="default" r:id="rId12"/>
+      <w:footerReference w:type="default" r:id="rId11"/>
       <w:pgSz w:w="11906" w:h="16838"/>
       <w:pgMar w:top="1417" w:right="1417" w:bottom="1417" w:left="1417" w:header="720" w:footer="720" w:gutter="0"/>
       <w:cols w:space="720"/>
@@ -17030,7 +16190,7 @@
 </file>
 
 <file path=customXml/itemProps1.xml><?xml version="1.0" encoding="utf-8"?>
-<ds:datastoreItem xmlns:ds="http://schemas.openxmlformats.org/officeDocument/2006/customXml" ds:itemID="{F5C15ACE-D623-4B17-BF3C-C5EDB381140C}">
+<ds:datastoreItem xmlns:ds="http://schemas.openxmlformats.org/officeDocument/2006/customXml" ds:itemID="{D823CA2B-658E-414A-A690-B25517F24C7D}">
   <ds:schemaRefs>
     <ds:schemaRef ds:uri="http://schemas.openxmlformats.org/officeDocument/2006/bibliography"/>
   </ds:schemaRefs>

</xml_diff>